<commit_message>
terminamos la guia 4 de aritmetica, con entrega
</commit_message>
<xml_diff>
--- a/PreMatematica/Guia 4 - Operaciones Combinadas/Guia 4 - Op Aritmeticas - Sussini Patricio.docx
+++ b/PreMatematica/Guia 4 - Operaciones Combinadas/Guia 4 - Op Aritmeticas - Sussini Patricio.docx
@@ -74,6 +74,7 @@
       <w:r>
         <w:rPr>
           <w:rFonts w:ascii="Arial" w:hAnsi="Arial" w:cs="Arial"/>
+          <w:noProof/>
           <w:sz w:val="24"/>
           <w:szCs w:val="24"/>
         </w:rPr>
@@ -93,7 +94,7 @@
                     <pic:cNvPicPr/>
                   </pic:nvPicPr>
                   <pic:blipFill>
-                    <a:blip r:embed="rId4"/>
+                    <a:blip r:embed="rId5"/>
                     <a:stretch>
                       <a:fillRect/>
                     </a:stretch>
@@ -118,6 +119,7 @@
           <w:rFonts w:ascii="Arial" w:hAnsi="Arial" w:cs="Arial"/>
           <w:b/>
           <w:bCs/>
+          <w:noProof/>
           <w:sz w:val="24"/>
           <w:szCs w:val="24"/>
         </w:rPr>
@@ -137,7 +139,7 @@
                     <pic:cNvPicPr/>
                   </pic:nvPicPr>
                   <pic:blipFill>
-                    <a:blip r:embed="rId5"/>
+                    <a:blip r:embed="rId6"/>
                     <a:stretch>
                       <a:fillRect/>
                     </a:stretch>
@@ -200,6 +202,7 @@
       <w:r>
         <w:rPr>
           <w:rFonts w:ascii="Arial" w:hAnsi="Arial" w:cs="Arial"/>
+          <w:noProof/>
           <w:sz w:val="24"/>
           <w:szCs w:val="24"/>
         </w:rPr>
@@ -219,7 +222,7 @@
                     <pic:cNvPicPr/>
                   </pic:nvPicPr>
                   <pic:blipFill>
-                    <a:blip r:embed="rId6"/>
+                    <a:blip r:embed="rId7"/>
                     <a:stretch>
                       <a:fillRect/>
                     </a:stretch>
@@ -256,6 +259,7 @@
           <w:rFonts w:ascii="Arial" w:hAnsi="Arial" w:cs="Arial"/>
           <w:b/>
           <w:bCs/>
+          <w:noProof/>
           <w:sz w:val="24"/>
           <w:szCs w:val="24"/>
         </w:rPr>
@@ -275,7 +279,7 @@
                     <pic:cNvPicPr/>
                   </pic:nvPicPr>
                   <pic:blipFill>
-                    <a:blip r:embed="rId7"/>
+                    <a:blip r:embed="rId8"/>
                     <a:stretch>
                       <a:fillRect/>
                     </a:stretch>
@@ -553,14 +557,20 @@
         </w:rPr>
         <w:t xml:space="preserve">a) 35 ÷ 6 </w:t>
       </w:r>
-    </w:p>
-    <w:p>
-      <w:pPr>
-        <w:jc w:val="both"/>
-        <w:rPr>
-          <w:rFonts w:ascii="Arial" w:hAnsi="Arial" w:cs="Arial"/>
-          <w:b/>
-          <w:bCs/>
+      <w:r>
+        <w:rPr>
+          <w:rFonts w:ascii="Arial" w:hAnsi="Arial" w:cs="Arial"/>
+          <w:sz w:val="24"/>
+          <w:szCs w:val="24"/>
+        </w:rPr>
+        <w:t>Cociente 5 y residuo 5</w:t>
+      </w:r>
+    </w:p>
+    <w:p>
+      <w:pPr>
+        <w:jc w:val="both"/>
+        <w:rPr>
+          <w:rFonts w:ascii="Arial" w:hAnsi="Arial" w:cs="Arial"/>
           <w:sz w:val="24"/>
           <w:szCs w:val="24"/>
         </w:rPr>
@@ -572,6 +582,2080 @@
           <w:szCs w:val="24"/>
         </w:rPr>
         <w:t>b) 50 ÷ 8</w:t>
+      </w:r>
+      <w:r>
+        <w:rPr>
+          <w:rFonts w:ascii="Arial" w:hAnsi="Arial" w:cs="Arial"/>
+          <w:sz w:val="24"/>
+          <w:szCs w:val="24"/>
+        </w:rPr>
+        <w:t xml:space="preserve"> Cociente 6 y residuo 2</w:t>
+      </w:r>
+    </w:p>
+    <w:p>
+      <w:pPr>
+        <w:jc w:val="both"/>
+        <w:rPr>
+          <w:rFonts w:ascii="Arial" w:hAnsi="Arial" w:cs="Arial"/>
+          <w:sz w:val="24"/>
+          <w:szCs w:val="24"/>
+        </w:rPr>
+      </w:pPr>
+      <w:r>
+        <w:rPr>
+          <w:rFonts w:ascii="Arial" w:hAnsi="Arial" w:cs="Arial"/>
+          <w:b/>
+          <w:bCs/>
+          <w:sz w:val="24"/>
+          <w:szCs w:val="24"/>
+        </w:rPr>
+        <w:t xml:space="preserve">4.6) </w:t>
+      </w:r>
+      <w:r>
+        <w:rPr>
+          <w:rFonts w:ascii="Arial" w:hAnsi="Arial" w:cs="Arial"/>
+          <w:sz w:val="24"/>
+          <w:szCs w:val="24"/>
+        </w:rPr>
+        <w:t xml:space="preserve">Resuelve las siguientes operaciones mezclando suma, resta y multiplicación: </w:t>
+      </w:r>
+    </w:p>
+    <w:p>
+      <w:pPr>
+        <w:jc w:val="both"/>
+        <w:rPr>
+          <w:rFonts w:ascii="Arial" w:hAnsi="Arial" w:cs="Arial"/>
+          <w:sz w:val="24"/>
+          <w:szCs w:val="24"/>
+        </w:rPr>
+      </w:pPr>
+      <w:r>
+        <w:rPr>
+          <w:rFonts w:ascii="Arial" w:hAnsi="Arial" w:cs="Arial"/>
+          <w:sz w:val="24"/>
+          <w:szCs w:val="24"/>
+        </w:rPr>
+        <w:drawing>
+          <wp:anchor distT="0" distB="0" distL="114300" distR="114300" simplePos="0" relativeHeight="251658240" behindDoc="0" locked="0" layoutInCell="1" allowOverlap="1" wp14:anchorId="0A8917CB" wp14:editId="23F99091">
+            <wp:simplePos x="0" y="0"/>
+            <wp:positionH relativeFrom="column">
+              <wp:posOffset>3460750</wp:posOffset>
+            </wp:positionH>
+            <wp:positionV relativeFrom="paragraph">
+              <wp:posOffset>24130</wp:posOffset>
+            </wp:positionV>
+            <wp:extent cx="2933700" cy="1093555"/>
+            <wp:effectExtent l="0" t="0" r="0" b="0"/>
+            <wp:wrapThrough wrapText="bothSides">
+              <wp:wrapPolygon edited="0">
+                <wp:start x="0" y="0"/>
+                <wp:lineTo x="0" y="21073"/>
+                <wp:lineTo x="21460" y="21073"/>
+                <wp:lineTo x="21460" y="0"/>
+                <wp:lineTo x="0" y="0"/>
+              </wp:wrapPolygon>
+            </wp:wrapThrough>
+            <wp:docPr id="1124480722" name="Picture 1"/>
+            <wp:cNvGraphicFramePr>
+              <a:graphicFrameLocks xmlns:a="http://schemas.openxmlformats.org/drawingml/2006/main" noChangeAspect="1"/>
+            </wp:cNvGraphicFramePr>
+            <a:graphic xmlns:a="http://schemas.openxmlformats.org/drawingml/2006/main">
+              <a:graphicData uri="http://schemas.openxmlformats.org/drawingml/2006/picture">
+                <pic:pic xmlns:pic="http://schemas.openxmlformats.org/drawingml/2006/picture">
+                  <pic:nvPicPr>
+                    <pic:cNvPr id="1124480722" name=""/>
+                    <pic:cNvPicPr/>
+                  </pic:nvPicPr>
+                  <pic:blipFill>
+                    <a:blip r:embed="rId9" cstate="print">
+                      <a:extLst>
+                        <a:ext uri="{28A0092B-C50C-407E-A947-70E740481C1C}">
+                          <a14:useLocalDpi xmlns:a14="http://schemas.microsoft.com/office/drawing/2010/main" val="0"/>
+                        </a:ext>
+                      </a:extLst>
+                    </a:blip>
+                    <a:stretch>
+                      <a:fillRect/>
+                    </a:stretch>
+                  </pic:blipFill>
+                  <pic:spPr>
+                    <a:xfrm>
+                      <a:off x="0" y="0"/>
+                      <a:ext cx="2933700" cy="1093555"/>
+                    </a:xfrm>
+                    <a:prstGeom prst="rect">
+                      <a:avLst/>
+                    </a:prstGeom>
+                  </pic:spPr>
+                </pic:pic>
+              </a:graphicData>
+            </a:graphic>
+          </wp:anchor>
+        </w:drawing>
+      </w:r>
+      <w:r>
+        <w:rPr>
+          <w:rFonts w:ascii="Arial" w:hAnsi="Arial" w:cs="Arial"/>
+          <w:sz w:val="24"/>
+          <w:szCs w:val="24"/>
+        </w:rPr>
+        <w:drawing>
+          <wp:inline distT="0" distB="0" distL="0" distR="0" wp14:anchorId="6C72329A" wp14:editId="6ACDF7E3">
+            <wp:extent cx="3136900" cy="1112996"/>
+            <wp:effectExtent l="0" t="0" r="6350" b="0"/>
+            <wp:docPr id="433542302" name="Picture 1"/>
+            <wp:cNvGraphicFramePr>
+              <a:graphicFrameLocks xmlns:a="http://schemas.openxmlformats.org/drawingml/2006/main" noChangeAspect="1"/>
+            </wp:cNvGraphicFramePr>
+            <a:graphic xmlns:a="http://schemas.openxmlformats.org/drawingml/2006/main">
+              <a:graphicData uri="http://schemas.openxmlformats.org/drawingml/2006/picture">
+                <pic:pic xmlns:pic="http://schemas.openxmlformats.org/drawingml/2006/picture">
+                  <pic:nvPicPr>
+                    <pic:cNvPr id="433542302" name=""/>
+                    <pic:cNvPicPr/>
+                  </pic:nvPicPr>
+                  <pic:blipFill>
+                    <a:blip r:embed="rId10"/>
+                    <a:stretch>
+                      <a:fillRect/>
+                    </a:stretch>
+                  </pic:blipFill>
+                  <pic:spPr>
+                    <a:xfrm>
+                      <a:off x="0" y="0"/>
+                      <a:ext cx="3140007" cy="1114098"/>
+                    </a:xfrm>
+                    <a:prstGeom prst="rect">
+                      <a:avLst/>
+                    </a:prstGeom>
+                  </pic:spPr>
+                </pic:pic>
+              </a:graphicData>
+            </a:graphic>
+          </wp:inline>
+        </w:drawing>
+      </w:r>
+    </w:p>
+    <w:p>
+      <w:pPr>
+        <w:jc w:val="both"/>
+        <w:rPr>
+          <w:rFonts w:ascii="Arial" w:hAnsi="Arial" w:cs="Arial"/>
+          <w:sz w:val="24"/>
+          <w:szCs w:val="24"/>
+        </w:rPr>
+      </w:pPr>
+    </w:p>
+    <w:p>
+      <w:pPr>
+        <w:jc w:val="both"/>
+        <w:rPr>
+          <w:rFonts w:ascii="Arial" w:hAnsi="Arial" w:cs="Arial"/>
+          <w:sz w:val="24"/>
+          <w:szCs w:val="24"/>
+        </w:rPr>
+      </w:pPr>
+      <w:r>
+        <w:rPr>
+          <w:rFonts w:ascii="Arial" w:hAnsi="Arial" w:cs="Arial"/>
+          <w:b/>
+          <w:bCs/>
+          <w:sz w:val="24"/>
+          <w:szCs w:val="24"/>
+        </w:rPr>
+        <w:lastRenderedPageBreak/>
+        <w:t>4.7)</w:t>
+      </w:r>
+      <w:r>
+        <w:rPr>
+          <w:rFonts w:ascii="Arial" w:hAnsi="Arial" w:cs="Arial"/>
+          <w:sz w:val="24"/>
+          <w:szCs w:val="24"/>
+        </w:rPr>
+        <w:t xml:space="preserve"> Calcula los siguientes valores absolutos: </w:t>
+      </w:r>
+    </w:p>
+    <w:p>
+      <w:pPr>
+        <w:jc w:val="both"/>
+        <w:rPr>
+          <w:rFonts w:ascii="Arial" w:hAnsi="Arial" w:cs="Arial"/>
+          <w:sz w:val="24"/>
+          <w:szCs w:val="24"/>
+        </w:rPr>
+      </w:pPr>
+      <w:r>
+        <w:rPr>
+          <w:rFonts w:ascii="Arial" w:hAnsi="Arial" w:cs="Arial"/>
+          <w:sz w:val="24"/>
+          <w:szCs w:val="24"/>
+        </w:rPr>
+        <w:drawing>
+          <wp:inline distT="0" distB="0" distL="0" distR="0" wp14:anchorId="3AE83870" wp14:editId="361F955F">
+            <wp:extent cx="2353941" cy="1181100"/>
+            <wp:effectExtent l="0" t="0" r="8890" b="0"/>
+            <wp:docPr id="100162810" name="Picture 1"/>
+            <wp:cNvGraphicFramePr>
+              <a:graphicFrameLocks xmlns:a="http://schemas.openxmlformats.org/drawingml/2006/main" noChangeAspect="1"/>
+            </wp:cNvGraphicFramePr>
+            <a:graphic xmlns:a="http://schemas.openxmlformats.org/drawingml/2006/main">
+              <a:graphicData uri="http://schemas.openxmlformats.org/drawingml/2006/picture">
+                <pic:pic xmlns:pic="http://schemas.openxmlformats.org/drawingml/2006/picture">
+                  <pic:nvPicPr>
+                    <pic:cNvPr id="100162810" name=""/>
+                    <pic:cNvPicPr/>
+                  </pic:nvPicPr>
+                  <pic:blipFill>
+                    <a:blip r:embed="rId11"/>
+                    <a:stretch>
+                      <a:fillRect/>
+                    </a:stretch>
+                  </pic:blipFill>
+                  <pic:spPr>
+                    <a:xfrm>
+                      <a:off x="0" y="0"/>
+                      <a:ext cx="2370913" cy="1189616"/>
+                    </a:xfrm>
+                    <a:prstGeom prst="rect">
+                      <a:avLst/>
+                    </a:prstGeom>
+                  </pic:spPr>
+                </pic:pic>
+              </a:graphicData>
+            </a:graphic>
+          </wp:inline>
+        </w:drawing>
+      </w:r>
+      <w:r>
+        <w:rPr>
+          <w:rFonts w:ascii="Arial" w:hAnsi="Arial" w:cs="Arial"/>
+          <w:sz w:val="24"/>
+          <w:szCs w:val="24"/>
+        </w:rPr>
+        <w:drawing>
+          <wp:inline distT="0" distB="0" distL="0" distR="0" wp14:anchorId="16BD903A" wp14:editId="672182E2">
+            <wp:extent cx="2336800" cy="1245090"/>
+            <wp:effectExtent l="0" t="0" r="6350" b="0"/>
+            <wp:docPr id="2102452215" name="Picture 1"/>
+            <wp:cNvGraphicFramePr>
+              <a:graphicFrameLocks xmlns:a="http://schemas.openxmlformats.org/drawingml/2006/main" noChangeAspect="1"/>
+            </wp:cNvGraphicFramePr>
+            <a:graphic xmlns:a="http://schemas.openxmlformats.org/drawingml/2006/main">
+              <a:graphicData uri="http://schemas.openxmlformats.org/drawingml/2006/picture">
+                <pic:pic xmlns:pic="http://schemas.openxmlformats.org/drawingml/2006/picture">
+                  <pic:nvPicPr>
+                    <pic:cNvPr id="2102452215" name=""/>
+                    <pic:cNvPicPr/>
+                  </pic:nvPicPr>
+                  <pic:blipFill>
+                    <a:blip r:embed="rId12"/>
+                    <a:stretch>
+                      <a:fillRect/>
+                    </a:stretch>
+                  </pic:blipFill>
+                  <pic:spPr>
+                    <a:xfrm>
+                      <a:off x="0" y="0"/>
+                      <a:ext cx="2352083" cy="1253233"/>
+                    </a:xfrm>
+                    <a:prstGeom prst="rect">
+                      <a:avLst/>
+                    </a:prstGeom>
+                  </pic:spPr>
+                </pic:pic>
+              </a:graphicData>
+            </a:graphic>
+          </wp:inline>
+        </w:drawing>
+      </w:r>
+    </w:p>
+    <w:p>
+      <w:pPr>
+        <w:jc w:val="both"/>
+        <w:rPr>
+          <w:rFonts w:ascii="Arial" w:hAnsi="Arial" w:cs="Arial"/>
+          <w:sz w:val="24"/>
+          <w:szCs w:val="24"/>
+        </w:rPr>
+      </w:pPr>
+      <w:r>
+        <w:rPr>
+          <w:rFonts w:ascii="Arial" w:hAnsi="Arial" w:cs="Arial"/>
+          <w:b/>
+          <w:bCs/>
+          <w:sz w:val="24"/>
+          <w:szCs w:val="24"/>
+        </w:rPr>
+        <w:t>4.8)</w:t>
+      </w:r>
+      <w:r>
+        <w:rPr>
+          <w:rFonts w:ascii="Arial" w:hAnsi="Arial" w:cs="Arial"/>
+          <w:sz w:val="24"/>
+          <w:szCs w:val="24"/>
+        </w:rPr>
+        <w:t xml:space="preserve"> Convierte las siguientes fracciones en decimales: </w:t>
+      </w:r>
+    </w:p>
+    <w:p>
+      <w:pPr>
+        <w:jc w:val="both"/>
+        <w:rPr>
+          <w:rFonts w:ascii="Arial" w:hAnsi="Arial" w:cs="Arial"/>
+          <w:sz w:val="24"/>
+          <w:szCs w:val="24"/>
+        </w:rPr>
+      </w:pPr>
+      <w:r>
+        <w:rPr>
+          <w:rFonts w:ascii="Arial" w:hAnsi="Arial" w:cs="Arial"/>
+          <w:sz w:val="24"/>
+          <w:szCs w:val="24"/>
+        </w:rPr>
+        <w:t xml:space="preserve">a) 5/6 </w:t>
+      </w:r>
+      <w:r>
+        <w:rPr>
+          <w:rFonts w:ascii="Arial" w:hAnsi="Arial" w:cs="Arial"/>
+          <w:sz w:val="24"/>
+          <w:szCs w:val="24"/>
+        </w:rPr>
+        <w:t xml:space="preserve">= </w:t>
+      </w:r>
+      <w:r>
+        <w:rPr>
+          <w:rFonts w:ascii="Arial" w:hAnsi="Arial" w:cs="Arial"/>
+          <w:sz w:val="24"/>
+          <w:szCs w:val="24"/>
+        </w:rPr>
+        <w:t>0.8333333….</w:t>
+      </w:r>
+    </w:p>
+    <w:p>
+      <w:pPr>
+        <w:jc w:val="both"/>
+        <w:rPr>
+          <w:rFonts w:ascii="Arial" w:hAnsi="Arial" w:cs="Arial"/>
+          <w:sz w:val="24"/>
+          <w:szCs w:val="24"/>
+        </w:rPr>
+      </w:pPr>
+      <w:r>
+        <w:rPr>
+          <w:rFonts w:ascii="Arial" w:hAnsi="Arial" w:cs="Arial"/>
+          <w:sz w:val="24"/>
+          <w:szCs w:val="24"/>
+        </w:rPr>
+        <w:t>b) 11/4</w:t>
+      </w:r>
+      <w:r>
+        <w:rPr>
+          <w:rFonts w:ascii="Arial" w:hAnsi="Arial" w:cs="Arial"/>
+          <w:sz w:val="24"/>
+          <w:szCs w:val="24"/>
+        </w:rPr>
+        <w:t xml:space="preserve"> = </w:t>
+      </w:r>
+      <w:r>
+        <w:rPr>
+          <w:rFonts w:ascii="Arial" w:hAnsi="Arial" w:cs="Arial"/>
+          <w:sz w:val="24"/>
+          <w:szCs w:val="24"/>
+        </w:rPr>
+        <w:t>2.75</w:t>
+      </w:r>
+    </w:p>
+    <w:p>
+      <w:pPr>
+        <w:jc w:val="both"/>
+        <w:rPr>
+          <w:rFonts w:ascii="Arial" w:hAnsi="Arial" w:cs="Arial"/>
+          <w:sz w:val="24"/>
+          <w:szCs w:val="24"/>
+        </w:rPr>
+      </w:pPr>
+      <w:r>
+        <w:rPr>
+          <w:rFonts w:ascii="Arial" w:hAnsi="Arial" w:cs="Arial"/>
+          <w:b/>
+          <w:bCs/>
+          <w:sz w:val="24"/>
+          <w:szCs w:val="24"/>
+        </w:rPr>
+        <w:t>4.9)</w:t>
+      </w:r>
+      <w:r>
+        <w:rPr>
+          <w:rFonts w:ascii="Arial" w:hAnsi="Arial" w:cs="Arial"/>
+          <w:sz w:val="24"/>
+          <w:szCs w:val="24"/>
+        </w:rPr>
+        <w:t xml:space="preserve"> Escribe como fracciones los siguientes números decimales: </w:t>
+      </w:r>
+    </w:p>
+    <w:p>
+      <w:pPr>
+        <w:jc w:val="both"/>
+        <w:rPr>
+          <w:rFonts w:ascii="Arial" w:hAnsi="Arial" w:cs="Arial"/>
+          <w:sz w:val="24"/>
+          <w:szCs w:val="24"/>
+        </w:rPr>
+      </w:pPr>
+      <w:r>
+        <w:rPr>
+          <w:rFonts w:ascii="Arial" w:hAnsi="Arial" w:cs="Arial"/>
+          <w:sz w:val="24"/>
+          <w:szCs w:val="24"/>
+        </w:rPr>
+        <w:t>a) 0.8</w:t>
+      </w:r>
+      <w:r>
+        <w:rPr>
+          <w:rFonts w:ascii="Arial" w:hAnsi="Arial" w:cs="Arial"/>
+          <w:sz w:val="24"/>
+          <w:szCs w:val="24"/>
+        </w:rPr>
+        <w:t xml:space="preserve"> = 4/5</w:t>
+      </w:r>
+      <w:r>
+        <w:rPr>
+          <w:rFonts w:ascii="Arial" w:hAnsi="Arial" w:cs="Arial"/>
+          <w:sz w:val="24"/>
+          <w:szCs w:val="24"/>
+        </w:rPr>
+        <w:t xml:space="preserve"> </w:t>
+      </w:r>
+    </w:p>
+    <w:p>
+      <w:pPr>
+        <w:jc w:val="both"/>
+        <w:rPr>
+          <w:rFonts w:ascii="Arial" w:hAnsi="Arial" w:cs="Arial"/>
+          <w:sz w:val="24"/>
+          <w:szCs w:val="24"/>
+        </w:rPr>
+      </w:pPr>
+      <w:r>
+        <w:rPr>
+          <w:rFonts w:ascii="Arial" w:hAnsi="Arial" w:cs="Arial"/>
+          <w:sz w:val="24"/>
+          <w:szCs w:val="24"/>
+        </w:rPr>
+        <w:t>b) 1.25</w:t>
+      </w:r>
+      <w:r>
+        <w:rPr>
+          <w:rFonts w:ascii="Arial" w:hAnsi="Arial" w:cs="Arial"/>
+          <w:sz w:val="24"/>
+          <w:szCs w:val="24"/>
+        </w:rPr>
+        <w:t xml:space="preserve"> = 5/4</w:t>
+      </w:r>
+    </w:p>
+    <w:p>
+      <w:pPr>
+        <w:jc w:val="both"/>
+        <w:rPr>
+          <w:rFonts w:ascii="Arial" w:hAnsi="Arial" w:cs="Arial"/>
+          <w:sz w:val="24"/>
+          <w:szCs w:val="24"/>
+        </w:rPr>
+      </w:pPr>
+      <w:r>
+        <w:rPr>
+          <w:rFonts w:ascii="Arial" w:hAnsi="Arial" w:cs="Arial"/>
+          <w:b/>
+          <w:bCs/>
+          <w:sz w:val="24"/>
+          <w:szCs w:val="24"/>
+        </w:rPr>
+        <w:t>4.10)</w:t>
+      </w:r>
+      <w:r>
+        <w:rPr>
+          <w:rFonts w:ascii="Arial" w:hAnsi="Arial" w:cs="Arial"/>
+          <w:sz w:val="24"/>
+          <w:szCs w:val="24"/>
+        </w:rPr>
+        <w:t xml:space="preserve"> Ordena los siguientes números de menor a mayor: </w:t>
+      </w:r>
+    </w:p>
+    <w:p>
+      <w:pPr>
+        <w:jc w:val="both"/>
+        <w:rPr>
+          <w:rFonts w:ascii="Arial" w:hAnsi="Arial" w:cs="Arial"/>
+          <w:b/>
+          <w:bCs/>
+          <w:sz w:val="24"/>
+          <w:szCs w:val="24"/>
+        </w:rPr>
+      </w:pPr>
+      <w:r>
+        <w:rPr>
+          <w:rFonts w:ascii="Arial" w:hAnsi="Arial" w:cs="Arial"/>
+          <w:sz w:val="24"/>
+          <w:szCs w:val="24"/>
+        </w:rPr>
+        <w:t>-7, 4, -2, 0, 5</w:t>
+      </w:r>
+      <w:r>
+        <w:rPr>
+          <w:rFonts w:ascii="Arial" w:hAnsi="Arial" w:cs="Arial"/>
+          <w:sz w:val="24"/>
+          <w:szCs w:val="24"/>
+        </w:rPr>
+        <w:t xml:space="preserve"> = </w:t>
+      </w:r>
+      <w:r>
+        <w:rPr>
+          <w:rFonts w:ascii="Arial" w:hAnsi="Arial" w:cs="Arial"/>
+          <w:b/>
+          <w:bCs/>
+          <w:sz w:val="24"/>
+          <w:szCs w:val="24"/>
+        </w:rPr>
+        <w:t>-7, -2, 0, 4, 5</w:t>
+      </w:r>
+    </w:p>
+    <w:p>
+      <w:pPr>
+        <w:jc w:val="both"/>
+        <w:rPr>
+          <w:rFonts w:ascii="Arial" w:hAnsi="Arial" w:cs="Arial"/>
+          <w:sz w:val="24"/>
+          <w:szCs w:val="24"/>
+        </w:rPr>
+      </w:pPr>
+      <w:r>
+        <w:rPr>
+          <w:rFonts w:ascii="Arial" w:hAnsi="Arial" w:cs="Arial"/>
+          <w:b/>
+          <w:bCs/>
+          <w:sz w:val="24"/>
+          <w:szCs w:val="24"/>
+        </w:rPr>
+        <w:t>4.11)</w:t>
+      </w:r>
+      <w:r>
+        <w:rPr>
+          <w:rFonts w:ascii="Arial" w:hAnsi="Arial" w:cs="Arial"/>
+          <w:sz w:val="24"/>
+          <w:szCs w:val="24"/>
+        </w:rPr>
+        <w:t xml:space="preserve"> Resuelve las siguientes expresiones aplicando las reglas PEMDAS:</w:t>
+      </w:r>
+    </w:p>
+    <w:p>
+      <w:pPr>
+        <w:jc w:val="both"/>
+        <w:rPr>
+          <w:rFonts w:ascii="Arial" w:hAnsi="Arial" w:cs="Arial"/>
+          <w:sz w:val="24"/>
+          <w:szCs w:val="24"/>
+        </w:rPr>
+      </w:pPr>
+      <w:r>
+        <w:rPr>
+          <w:rFonts w:ascii="Arial" w:hAnsi="Arial" w:cs="Arial"/>
+          <w:sz w:val="24"/>
+          <w:szCs w:val="24"/>
+        </w:rPr>
+        <w:drawing>
+          <wp:inline distT="0" distB="0" distL="0" distR="0" wp14:anchorId="16216D11" wp14:editId="26621A8B">
+            <wp:extent cx="2396278" cy="1098550"/>
+            <wp:effectExtent l="0" t="0" r="4445" b="6350"/>
+            <wp:docPr id="53093211" name="Picture 1"/>
+            <wp:cNvGraphicFramePr>
+              <a:graphicFrameLocks xmlns:a="http://schemas.openxmlformats.org/drawingml/2006/main" noChangeAspect="1"/>
+            </wp:cNvGraphicFramePr>
+            <a:graphic xmlns:a="http://schemas.openxmlformats.org/drawingml/2006/main">
+              <a:graphicData uri="http://schemas.openxmlformats.org/drawingml/2006/picture">
+                <pic:pic xmlns:pic="http://schemas.openxmlformats.org/drawingml/2006/picture">
+                  <pic:nvPicPr>
+                    <pic:cNvPr id="53093211" name=""/>
+                    <pic:cNvPicPr/>
+                  </pic:nvPicPr>
+                  <pic:blipFill>
+                    <a:blip r:embed="rId13"/>
+                    <a:stretch>
+                      <a:fillRect/>
+                    </a:stretch>
+                  </pic:blipFill>
+                  <pic:spPr>
+                    <a:xfrm>
+                      <a:off x="0" y="0"/>
+                      <a:ext cx="2401642" cy="1101009"/>
+                    </a:xfrm>
+                    <a:prstGeom prst="rect">
+                      <a:avLst/>
+                    </a:prstGeom>
+                  </pic:spPr>
+                </pic:pic>
+              </a:graphicData>
+            </a:graphic>
+          </wp:inline>
+        </w:drawing>
+      </w:r>
+      <w:r>
+        <w:rPr>
+          <w:rFonts w:ascii="Arial" w:hAnsi="Arial" w:cs="Arial"/>
+          <w:sz w:val="24"/>
+          <w:szCs w:val="24"/>
+        </w:rPr>
+        <w:drawing>
+          <wp:inline distT="0" distB="0" distL="0" distR="0" wp14:anchorId="1B2CA46A" wp14:editId="0193466D">
+            <wp:extent cx="3199453" cy="990600"/>
+            <wp:effectExtent l="0" t="0" r="1270" b="0"/>
+            <wp:docPr id="1260075171" name="Picture 1"/>
+            <wp:cNvGraphicFramePr>
+              <a:graphicFrameLocks xmlns:a="http://schemas.openxmlformats.org/drawingml/2006/main" noChangeAspect="1"/>
+            </wp:cNvGraphicFramePr>
+            <a:graphic xmlns:a="http://schemas.openxmlformats.org/drawingml/2006/main">
+              <a:graphicData uri="http://schemas.openxmlformats.org/drawingml/2006/picture">
+                <pic:pic xmlns:pic="http://schemas.openxmlformats.org/drawingml/2006/picture">
+                  <pic:nvPicPr>
+                    <pic:cNvPr id="1260075171" name=""/>
+                    <pic:cNvPicPr/>
+                  </pic:nvPicPr>
+                  <pic:blipFill>
+                    <a:blip r:embed="rId14"/>
+                    <a:stretch>
+                      <a:fillRect/>
+                    </a:stretch>
+                  </pic:blipFill>
+                  <pic:spPr>
+                    <a:xfrm>
+                      <a:off x="0" y="0"/>
+                      <a:ext cx="3207772" cy="993176"/>
+                    </a:xfrm>
+                    <a:prstGeom prst="rect">
+                      <a:avLst/>
+                    </a:prstGeom>
+                  </pic:spPr>
+                </pic:pic>
+              </a:graphicData>
+            </a:graphic>
+          </wp:inline>
+        </w:drawing>
+      </w:r>
+    </w:p>
+    <w:p>
+      <w:pPr>
+        <w:jc w:val="both"/>
+        <w:rPr>
+          <w:rFonts w:ascii="Arial" w:hAnsi="Arial" w:cs="Arial"/>
+          <w:sz w:val="24"/>
+          <w:szCs w:val="24"/>
+        </w:rPr>
+      </w:pPr>
+      <w:r>
+        <w:rPr>
+          <w:rFonts w:ascii="Arial" w:hAnsi="Arial" w:cs="Arial"/>
+          <w:sz w:val="24"/>
+          <w:szCs w:val="24"/>
+        </w:rPr>
+        <w:drawing>
+          <wp:inline distT="0" distB="0" distL="0" distR="0" wp14:anchorId="7E017BE0" wp14:editId="7BB6808D">
+            <wp:extent cx="2590685" cy="1098550"/>
+            <wp:effectExtent l="0" t="0" r="635" b="6350"/>
+            <wp:docPr id="383172513" name="Picture 1"/>
+            <wp:cNvGraphicFramePr>
+              <a:graphicFrameLocks xmlns:a="http://schemas.openxmlformats.org/drawingml/2006/main" noChangeAspect="1"/>
+            </wp:cNvGraphicFramePr>
+            <a:graphic xmlns:a="http://schemas.openxmlformats.org/drawingml/2006/main">
+              <a:graphicData uri="http://schemas.openxmlformats.org/drawingml/2006/picture">
+                <pic:pic xmlns:pic="http://schemas.openxmlformats.org/drawingml/2006/picture">
+                  <pic:nvPicPr>
+                    <pic:cNvPr id="383172513" name=""/>
+                    <pic:cNvPicPr/>
+                  </pic:nvPicPr>
+                  <pic:blipFill>
+                    <a:blip r:embed="rId15"/>
+                    <a:stretch>
+                      <a:fillRect/>
+                    </a:stretch>
+                  </pic:blipFill>
+                  <pic:spPr>
+                    <a:xfrm>
+                      <a:off x="0" y="0"/>
+                      <a:ext cx="2596275" cy="1100920"/>
+                    </a:xfrm>
+                    <a:prstGeom prst="rect">
+                      <a:avLst/>
+                    </a:prstGeom>
+                  </pic:spPr>
+                </pic:pic>
+              </a:graphicData>
+            </a:graphic>
+          </wp:inline>
+        </w:drawing>
+      </w:r>
+      <w:r>
+        <w:rPr>
+          <w:rFonts w:ascii="Arial" w:hAnsi="Arial" w:cs="Arial"/>
+          <w:sz w:val="24"/>
+          <w:szCs w:val="24"/>
+        </w:rPr>
+        <w:drawing>
+          <wp:inline distT="0" distB="0" distL="0" distR="0" wp14:anchorId="532AE670" wp14:editId="661F2C2E">
+            <wp:extent cx="2921000" cy="1021726"/>
+            <wp:effectExtent l="0" t="0" r="0" b="6985"/>
+            <wp:docPr id="497777184" name="Picture 1"/>
+            <wp:cNvGraphicFramePr>
+              <a:graphicFrameLocks xmlns:a="http://schemas.openxmlformats.org/drawingml/2006/main" noChangeAspect="1"/>
+            </wp:cNvGraphicFramePr>
+            <a:graphic xmlns:a="http://schemas.openxmlformats.org/drawingml/2006/main">
+              <a:graphicData uri="http://schemas.openxmlformats.org/drawingml/2006/picture">
+                <pic:pic xmlns:pic="http://schemas.openxmlformats.org/drawingml/2006/picture">
+                  <pic:nvPicPr>
+                    <pic:cNvPr id="497777184" name=""/>
+                    <pic:cNvPicPr/>
+                  </pic:nvPicPr>
+                  <pic:blipFill>
+                    <a:blip r:embed="rId16"/>
+                    <a:stretch>
+                      <a:fillRect/>
+                    </a:stretch>
+                  </pic:blipFill>
+                  <pic:spPr>
+                    <a:xfrm>
+                      <a:off x="0" y="0"/>
+                      <a:ext cx="2936281" cy="1027071"/>
+                    </a:xfrm>
+                    <a:prstGeom prst="rect">
+                      <a:avLst/>
+                    </a:prstGeom>
+                  </pic:spPr>
+                </pic:pic>
+              </a:graphicData>
+            </a:graphic>
+          </wp:inline>
+        </w:drawing>
+      </w:r>
+    </w:p>
+    <w:p>
+      <w:pPr>
+        <w:jc w:val="both"/>
+        <w:rPr>
+          <w:rFonts w:ascii="Arial" w:hAnsi="Arial" w:cs="Arial"/>
+          <w:sz w:val="24"/>
+          <w:szCs w:val="24"/>
+        </w:rPr>
+      </w:pPr>
+    </w:p>
+    <w:p>
+      <w:pPr>
+        <w:jc w:val="both"/>
+        <w:rPr>
+          <w:rFonts w:ascii="Arial" w:hAnsi="Arial" w:cs="Arial"/>
+          <w:sz w:val="24"/>
+          <w:szCs w:val="24"/>
+        </w:rPr>
+      </w:pPr>
+    </w:p>
+    <w:p>
+      <w:pPr>
+        <w:jc w:val="both"/>
+        <w:rPr>
+          <w:rFonts w:ascii="Arial" w:hAnsi="Arial" w:cs="Arial"/>
+          <w:sz w:val="24"/>
+          <w:szCs w:val="24"/>
+        </w:rPr>
+      </w:pPr>
+    </w:p>
+    <w:p>
+      <w:pPr>
+        <w:jc w:val="both"/>
+        <w:rPr>
+          <w:rFonts w:ascii="Arial" w:hAnsi="Arial" w:cs="Arial"/>
+          <w:sz w:val="24"/>
+          <w:szCs w:val="24"/>
+        </w:rPr>
+      </w:pPr>
+    </w:p>
+    <w:p>
+      <w:pPr>
+        <w:jc w:val="both"/>
+        <w:rPr>
+          <w:rFonts w:ascii="Arial" w:hAnsi="Arial" w:cs="Arial"/>
+          <w:sz w:val="24"/>
+          <w:szCs w:val="24"/>
+        </w:rPr>
+      </w:pPr>
+    </w:p>
+    <w:p>
+      <w:pPr>
+        <w:jc w:val="both"/>
+        <w:rPr>
+          <w:rFonts w:ascii="Arial" w:hAnsi="Arial" w:cs="Arial"/>
+          <w:sz w:val="24"/>
+          <w:szCs w:val="24"/>
+        </w:rPr>
+      </w:pPr>
+      <w:r>
+        <w:rPr>
+          <w:rFonts w:ascii="Arial" w:hAnsi="Arial" w:cs="Arial"/>
+          <w:b/>
+          <w:bCs/>
+          <w:sz w:val="24"/>
+          <w:szCs w:val="24"/>
+        </w:rPr>
+        <w:lastRenderedPageBreak/>
+        <w:t>4.12)</w:t>
+      </w:r>
+      <w:r>
+        <w:rPr>
+          <w:rFonts w:ascii="Arial" w:hAnsi="Arial" w:cs="Arial"/>
+          <w:sz w:val="24"/>
+          <w:szCs w:val="24"/>
+        </w:rPr>
+        <w:t xml:space="preserve"> Calcula usando la regla de la mano: </w:t>
+      </w:r>
+    </w:p>
+    <w:p>
+      <w:pPr>
+        <w:jc w:val="both"/>
+        <w:rPr>
+          <w:rFonts w:ascii="Arial" w:hAnsi="Arial" w:cs="Arial"/>
+          <w:sz w:val="24"/>
+          <w:szCs w:val="24"/>
+        </w:rPr>
+      </w:pPr>
+      <w:r>
+        <w:rPr>
+          <w:rFonts w:ascii="Arial" w:hAnsi="Arial" w:cs="Arial"/>
+          <w:sz w:val="24"/>
+          <w:szCs w:val="24"/>
+        </w:rPr>
+        <w:t>a) 2²</w:t>
+      </w:r>
+      <w:r>
+        <w:rPr>
+          <w:rFonts w:ascii="Arial" w:hAnsi="Arial" w:cs="Arial"/>
+          <w:sz w:val="24"/>
+          <w:szCs w:val="24"/>
+        </w:rPr>
+        <w:t xml:space="preserve"> = 4</w:t>
+      </w:r>
+      <w:r>
+        <w:rPr>
+          <w:rFonts w:ascii="Arial" w:hAnsi="Arial" w:cs="Arial"/>
+          <w:sz w:val="24"/>
+          <w:szCs w:val="24"/>
+        </w:rPr>
+        <w:t xml:space="preserve"> </w:t>
+      </w:r>
+    </w:p>
+    <w:p>
+      <w:pPr>
+        <w:jc w:val="both"/>
+        <w:rPr>
+          <w:rFonts w:ascii="Arial" w:hAnsi="Arial" w:cs="Arial"/>
+          <w:sz w:val="24"/>
+          <w:szCs w:val="24"/>
+        </w:rPr>
+      </w:pPr>
+      <w:r>
+        <w:rPr>
+          <w:rFonts w:ascii="Arial" w:hAnsi="Arial" w:cs="Arial"/>
+          <w:sz w:val="24"/>
+          <w:szCs w:val="24"/>
+        </w:rPr>
+        <w:t xml:space="preserve">b) 2⁴ </w:t>
+      </w:r>
+      <w:r>
+        <w:rPr>
+          <w:rFonts w:ascii="Arial" w:hAnsi="Arial" w:cs="Arial"/>
+          <w:sz w:val="24"/>
+          <w:szCs w:val="24"/>
+        </w:rPr>
+        <w:t>= 16</w:t>
+      </w:r>
+    </w:p>
+    <w:p>
+      <w:pPr>
+        <w:jc w:val="both"/>
+        <w:rPr>
+          <w:rFonts w:ascii="Arial" w:hAnsi="Arial" w:cs="Arial"/>
+          <w:sz w:val="24"/>
+          <w:szCs w:val="24"/>
+        </w:rPr>
+      </w:pPr>
+      <w:r>
+        <w:rPr>
+          <w:rFonts w:ascii="Arial" w:hAnsi="Arial" w:cs="Arial"/>
+          <w:sz w:val="24"/>
+          <w:szCs w:val="24"/>
+        </w:rPr>
+        <w:t>c) 2⁷</w:t>
+      </w:r>
+      <w:r>
+        <w:rPr>
+          <w:rFonts w:ascii="Arial" w:hAnsi="Arial" w:cs="Arial"/>
+          <w:sz w:val="24"/>
+          <w:szCs w:val="24"/>
+        </w:rPr>
+        <w:t xml:space="preserve"> = 128</w:t>
+      </w:r>
+    </w:p>
+    <w:p>
+      <w:pPr>
+        <w:jc w:val="both"/>
+        <w:rPr>
+          <w:rFonts w:ascii="Arial" w:hAnsi="Arial" w:cs="Arial"/>
+          <w:sz w:val="24"/>
+          <w:szCs w:val="24"/>
+        </w:rPr>
+      </w:pPr>
+      <w:r>
+        <w:rPr>
+          <w:rFonts w:ascii="Arial" w:hAnsi="Arial" w:cs="Arial"/>
+          <w:b/>
+          <w:bCs/>
+          <w:sz w:val="24"/>
+          <w:szCs w:val="24"/>
+        </w:rPr>
+        <w:t>4.13)</w:t>
+      </w:r>
+      <w:r>
+        <w:rPr>
+          <w:rFonts w:ascii="Arial" w:hAnsi="Arial" w:cs="Arial"/>
+          <w:sz w:val="24"/>
+          <w:szCs w:val="24"/>
+        </w:rPr>
+        <w:t xml:space="preserve"> Calcula usando la regla de los 0: </w:t>
+      </w:r>
+    </w:p>
+    <w:p>
+      <w:pPr>
+        <w:jc w:val="both"/>
+        <w:rPr>
+          <w:rFonts w:ascii="Arial" w:hAnsi="Arial" w:cs="Arial"/>
+          <w:sz w:val="24"/>
+          <w:szCs w:val="24"/>
+        </w:rPr>
+      </w:pPr>
+      <w:r>
+        <w:rPr>
+          <w:rFonts w:ascii="Arial" w:hAnsi="Arial" w:cs="Arial"/>
+          <w:sz w:val="24"/>
+          <w:szCs w:val="24"/>
+        </w:rPr>
+        <w:t>a) 10²</w:t>
+      </w:r>
+      <w:r>
+        <w:rPr>
+          <w:rFonts w:ascii="Arial" w:hAnsi="Arial" w:cs="Arial"/>
+          <w:sz w:val="24"/>
+          <w:szCs w:val="24"/>
+        </w:rPr>
+        <w:t xml:space="preserve"> = 100</w:t>
+      </w:r>
+      <w:r>
+        <w:rPr>
+          <w:rFonts w:ascii="Arial" w:hAnsi="Arial" w:cs="Arial"/>
+          <w:sz w:val="24"/>
+          <w:szCs w:val="24"/>
+        </w:rPr>
+        <w:t xml:space="preserve"> </w:t>
+      </w:r>
+    </w:p>
+    <w:p>
+      <w:pPr>
+        <w:jc w:val="both"/>
+        <w:rPr>
+          <w:rFonts w:ascii="Arial" w:hAnsi="Arial" w:cs="Arial"/>
+          <w:sz w:val="24"/>
+          <w:szCs w:val="24"/>
+        </w:rPr>
+      </w:pPr>
+      <w:r>
+        <w:rPr>
+          <w:rFonts w:ascii="Arial" w:hAnsi="Arial" w:cs="Arial"/>
+          <w:sz w:val="24"/>
+          <w:szCs w:val="24"/>
+        </w:rPr>
+        <w:t xml:space="preserve">b) 10³ </w:t>
+      </w:r>
+      <w:r>
+        <w:rPr>
+          <w:rFonts w:ascii="Arial" w:hAnsi="Arial" w:cs="Arial"/>
+          <w:sz w:val="24"/>
+          <w:szCs w:val="24"/>
+        </w:rPr>
+        <w:t>= 1000</w:t>
+      </w:r>
+    </w:p>
+    <w:p>
+      <w:pPr>
+        <w:jc w:val="both"/>
+        <w:rPr>
+          <w:rFonts w:ascii="Arial" w:hAnsi="Arial" w:cs="Arial"/>
+          <w:sz w:val="24"/>
+          <w:szCs w:val="24"/>
+        </w:rPr>
+      </w:pPr>
+      <w:r>
+        <w:rPr>
+          <w:rFonts w:ascii="Arial" w:hAnsi="Arial" w:cs="Arial"/>
+          <w:sz w:val="24"/>
+          <w:szCs w:val="24"/>
+        </w:rPr>
+        <w:t>c) 10⁵</w:t>
+      </w:r>
+      <w:r>
+        <w:rPr>
+          <w:rFonts w:ascii="Arial" w:hAnsi="Arial" w:cs="Arial"/>
+          <w:sz w:val="24"/>
+          <w:szCs w:val="24"/>
+        </w:rPr>
+        <w:t xml:space="preserve"> = 100000</w:t>
+      </w:r>
+    </w:p>
+    <w:p>
+      <w:pPr>
+        <w:jc w:val="both"/>
+        <w:rPr>
+          <w:rFonts w:ascii="Arial" w:hAnsi="Arial" w:cs="Arial"/>
+          <w:sz w:val="24"/>
+          <w:szCs w:val="24"/>
+        </w:rPr>
+      </w:pPr>
+      <w:r>
+        <w:rPr>
+          <w:rFonts w:ascii="Arial" w:hAnsi="Arial" w:cs="Arial"/>
+          <w:b/>
+          <w:bCs/>
+          <w:sz w:val="24"/>
+          <w:szCs w:val="24"/>
+        </w:rPr>
+        <w:t>4.14)</w:t>
+      </w:r>
+      <w:r>
+        <w:rPr>
+          <w:rFonts w:ascii="Arial" w:hAnsi="Arial" w:cs="Arial"/>
+          <w:sz w:val="24"/>
+          <w:szCs w:val="24"/>
+        </w:rPr>
+        <w:t xml:space="preserve"> Calcula: </w:t>
+      </w:r>
+      <w:r>
+        <w:rPr>
+          <w:rFonts w:ascii="Arial" w:hAnsi="Arial" w:cs="Arial"/>
+          <w:sz w:val="24"/>
+          <w:szCs w:val="24"/>
+        </w:rPr>
+        <w:t>se suman los exponentes en algunos casos se aplican reglas</w:t>
+      </w:r>
+    </w:p>
+    <w:p>
+      <w:pPr>
+        <w:jc w:val="both"/>
+        <w:rPr>
+          <w:rFonts w:ascii="Arial" w:hAnsi="Arial" w:cs="Arial"/>
+          <w:sz w:val="24"/>
+          <w:szCs w:val="24"/>
+        </w:rPr>
+      </w:pPr>
+      <w:r>
+        <w:rPr>
+          <w:rFonts w:ascii="Arial" w:hAnsi="Arial" w:cs="Arial"/>
+          <w:sz w:val="24"/>
+          <w:szCs w:val="24"/>
+        </w:rPr>
+        <w:t xml:space="preserve">a) 2³ × 2² </w:t>
+      </w:r>
+      <w:r>
+        <w:rPr>
+          <w:rFonts w:ascii="Arial" w:hAnsi="Arial" w:cs="Arial"/>
+          <w:sz w:val="24"/>
+          <w:szCs w:val="24"/>
+        </w:rPr>
+        <w:t>= 32</w:t>
+      </w:r>
+    </w:p>
+    <w:p>
+      <w:pPr>
+        <w:jc w:val="both"/>
+        <w:rPr>
+          <w:rFonts w:ascii="Arial" w:hAnsi="Arial" w:cs="Arial"/>
+          <w:sz w:val="24"/>
+          <w:szCs w:val="24"/>
+        </w:rPr>
+      </w:pPr>
+      <w:r>
+        <w:rPr>
+          <w:rFonts w:ascii="Arial" w:hAnsi="Arial" w:cs="Arial"/>
+          <w:sz w:val="24"/>
+          <w:szCs w:val="24"/>
+        </w:rPr>
+        <w:t xml:space="preserve">b) 10⁴ ÷ 10² </w:t>
+      </w:r>
+      <w:r>
+        <w:rPr>
+          <w:rFonts w:ascii="Arial" w:hAnsi="Arial" w:cs="Arial"/>
+          <w:sz w:val="24"/>
+          <w:szCs w:val="24"/>
+        </w:rPr>
+        <w:t>= 100</w:t>
+      </w:r>
+    </w:p>
+    <w:p>
+      <w:pPr>
+        <w:jc w:val="both"/>
+        <w:rPr>
+          <w:rFonts w:ascii="Arial" w:hAnsi="Arial" w:cs="Arial"/>
+          <w:sz w:val="24"/>
+          <w:szCs w:val="24"/>
+        </w:rPr>
+      </w:pPr>
+      <w:r>
+        <w:rPr>
+          <w:rFonts w:ascii="Arial" w:hAnsi="Arial" w:cs="Arial"/>
+          <w:sz w:val="24"/>
+          <w:szCs w:val="24"/>
+        </w:rPr>
+        <w:t>c) (2</w:t>
+      </w:r>
+      <w:proofErr w:type="gramStart"/>
+      <w:r>
+        <w:rPr>
+          <w:rFonts w:ascii="Arial" w:hAnsi="Arial" w:cs="Arial"/>
+          <w:sz w:val="24"/>
+          <w:szCs w:val="24"/>
+        </w:rPr>
+        <w:t>²)³</w:t>
+      </w:r>
+      <w:proofErr w:type="gramEnd"/>
+      <w:r>
+        <w:rPr>
+          <w:rFonts w:ascii="Arial" w:hAnsi="Arial" w:cs="Arial"/>
+          <w:sz w:val="24"/>
+          <w:szCs w:val="24"/>
+        </w:rPr>
+        <w:t xml:space="preserve"> = 64</w:t>
+      </w:r>
+    </w:p>
+    <w:p>
+      <w:pPr>
+        <w:jc w:val="both"/>
+        <w:rPr>
+          <w:rFonts w:ascii="Arial" w:hAnsi="Arial" w:cs="Arial"/>
+          <w:sz w:val="24"/>
+          <w:szCs w:val="24"/>
+        </w:rPr>
+      </w:pPr>
+      <w:r>
+        <w:rPr>
+          <w:rFonts w:ascii="Arial" w:hAnsi="Arial" w:cs="Arial"/>
+          <w:b/>
+          <w:bCs/>
+          <w:sz w:val="24"/>
+          <w:szCs w:val="24"/>
+        </w:rPr>
+        <w:t>4.15)</w:t>
+      </w:r>
+      <w:r>
+        <w:rPr>
+          <w:rFonts w:ascii="Arial" w:hAnsi="Arial" w:cs="Arial"/>
+          <w:sz w:val="24"/>
+          <w:szCs w:val="24"/>
+        </w:rPr>
+        <w:t xml:space="preserve"> Calcula: </w:t>
+      </w:r>
+    </w:p>
+    <w:p>
+      <w:pPr>
+        <w:jc w:val="both"/>
+        <w:rPr>
+          <w:rFonts w:ascii="Arial" w:hAnsi="Arial" w:cs="Arial"/>
+          <w:sz w:val="24"/>
+          <w:szCs w:val="24"/>
+        </w:rPr>
+      </w:pPr>
+      <w:r>
+        <w:rPr>
+          <w:rFonts w:ascii="Arial" w:hAnsi="Arial" w:cs="Arial"/>
+          <w:sz w:val="24"/>
+          <w:szCs w:val="24"/>
+        </w:rPr>
+        <w:t>a) (2</w:t>
+      </w:r>
+      <w:proofErr w:type="gramStart"/>
+      <w:r>
+        <w:rPr>
+          <w:rFonts w:ascii="Arial" w:hAnsi="Arial" w:cs="Arial"/>
+          <w:sz w:val="24"/>
+          <w:szCs w:val="24"/>
+        </w:rPr>
+        <w:t>³)²</w:t>
+      </w:r>
+      <w:proofErr w:type="gramEnd"/>
+      <w:r>
+        <w:rPr>
+          <w:rFonts w:ascii="Arial" w:hAnsi="Arial" w:cs="Arial"/>
+          <w:sz w:val="24"/>
+          <w:szCs w:val="24"/>
+        </w:rPr>
+        <w:t xml:space="preserve"> </w:t>
+      </w:r>
+      <w:r>
+        <w:rPr>
+          <w:rFonts w:ascii="Arial" w:hAnsi="Arial" w:cs="Arial"/>
+          <w:sz w:val="24"/>
+          <w:szCs w:val="24"/>
+        </w:rPr>
+        <w:t>= 64</w:t>
+      </w:r>
+    </w:p>
+    <w:p>
+      <w:pPr>
+        <w:jc w:val="both"/>
+        <w:rPr>
+          <w:rFonts w:ascii="Arial" w:hAnsi="Arial" w:cs="Arial"/>
+          <w:sz w:val="24"/>
+          <w:szCs w:val="24"/>
+        </w:rPr>
+      </w:pPr>
+      <w:r>
+        <w:rPr>
+          <w:rFonts w:ascii="Arial" w:hAnsi="Arial" w:cs="Arial"/>
+          <w:sz w:val="24"/>
+          <w:szCs w:val="24"/>
+        </w:rPr>
+        <w:t>b) 10 × (2⁴ + 3)</w:t>
+      </w:r>
+      <w:r>
+        <w:rPr>
+          <w:rFonts w:ascii="Arial" w:hAnsi="Arial" w:cs="Arial"/>
+          <w:sz w:val="24"/>
+          <w:szCs w:val="24"/>
+        </w:rPr>
+        <w:t xml:space="preserve"> = 190</w:t>
+      </w:r>
+      <w:r>
+        <w:rPr>
+          <w:rFonts w:ascii="Arial" w:hAnsi="Arial" w:cs="Arial"/>
+          <w:sz w:val="24"/>
+          <w:szCs w:val="24"/>
+        </w:rPr>
+        <w:t xml:space="preserve"> </w:t>
+      </w:r>
+    </w:p>
+    <w:p>
+      <w:pPr>
+        <w:jc w:val="both"/>
+        <w:rPr>
+          <w:rFonts w:ascii="Arial" w:hAnsi="Arial" w:cs="Arial"/>
+          <w:sz w:val="24"/>
+          <w:szCs w:val="24"/>
+        </w:rPr>
+      </w:pPr>
+      <w:r>
+        <w:rPr>
+          <w:rFonts w:ascii="Arial" w:hAnsi="Arial" w:cs="Arial"/>
+          <w:sz w:val="24"/>
+          <w:szCs w:val="24"/>
+        </w:rPr>
+        <w:t>c) 2 × (10³ - 5)</w:t>
+      </w:r>
+      <w:r>
+        <w:rPr>
+          <w:rFonts w:ascii="Arial" w:hAnsi="Arial" w:cs="Arial"/>
+          <w:sz w:val="24"/>
+          <w:szCs w:val="24"/>
+        </w:rPr>
+        <w:t xml:space="preserve"> = 1990</w:t>
+      </w:r>
+    </w:p>
+    <w:p>
+      <w:pPr>
+        <w:jc w:val="both"/>
+        <w:rPr>
+          <w:rFonts w:ascii="Arial" w:hAnsi="Arial" w:cs="Arial"/>
+          <w:sz w:val="24"/>
+          <w:szCs w:val="24"/>
+        </w:rPr>
+      </w:pPr>
+      <w:r>
+        <w:rPr>
+          <w:rFonts w:ascii="Arial" w:hAnsi="Arial" w:cs="Arial"/>
+          <w:b/>
+          <w:bCs/>
+          <w:sz w:val="24"/>
+          <w:szCs w:val="24"/>
+        </w:rPr>
+        <w:t>4.16)</w:t>
+      </w:r>
+      <w:r>
+        <w:rPr>
+          <w:rFonts w:ascii="Arial" w:hAnsi="Arial" w:cs="Arial"/>
+          <w:sz w:val="24"/>
+          <w:szCs w:val="24"/>
+        </w:rPr>
+        <w:t xml:space="preserve"> Un equipo compra 15 pelotas y las distribuye en 3 cajas de manera equitativa. Luego, compran 6 pelotas más y las agregan a las cajas. ¿Cuántas pelotas tiene cada caja al final</w:t>
+      </w:r>
+      <w:r>
+        <w:rPr>
+          <w:rFonts w:ascii="Arial" w:hAnsi="Arial" w:cs="Arial"/>
+          <w:sz w:val="24"/>
+          <w:szCs w:val="24"/>
+        </w:rPr>
+        <w:t>?</w:t>
+      </w:r>
+    </w:p>
+    <w:p>
+      <w:pPr>
+        <w:jc w:val="both"/>
+        <w:rPr>
+          <w:rFonts w:ascii="Arial" w:hAnsi="Arial" w:cs="Arial"/>
+          <w:sz w:val="24"/>
+          <w:szCs w:val="24"/>
+        </w:rPr>
+      </w:pPr>
+      <w:r>
+        <w:rPr>
+          <w:rFonts w:ascii="Arial" w:hAnsi="Arial" w:cs="Arial"/>
+          <w:sz w:val="24"/>
+          <w:szCs w:val="24"/>
+        </w:rPr>
+        <w:t xml:space="preserve">- </w:t>
+      </w:r>
+      <w:r>
+        <w:rPr>
+          <w:rFonts w:ascii="Arial" w:hAnsi="Arial" w:cs="Arial"/>
+          <w:sz w:val="24"/>
+          <w:szCs w:val="24"/>
+        </w:rPr>
+        <w:t>15÷3=5 pelotas por caja</w:t>
+      </w:r>
+    </w:p>
+    <w:p>
+      <w:pPr>
+        <w:jc w:val="both"/>
+        <w:rPr>
+          <w:rFonts w:ascii="Arial" w:hAnsi="Arial" w:cs="Arial"/>
+          <w:sz w:val="24"/>
+          <w:szCs w:val="24"/>
+        </w:rPr>
+      </w:pPr>
+      <w:r>
+        <w:rPr>
+          <w:rFonts w:ascii="Arial" w:hAnsi="Arial" w:cs="Arial"/>
+          <w:sz w:val="24"/>
+          <w:szCs w:val="24"/>
+        </w:rPr>
+        <w:t>-</w:t>
+      </w:r>
+      <w:r>
+        <w:t xml:space="preserve"> </w:t>
+      </w:r>
+      <w:r>
+        <w:rPr>
+          <w:rFonts w:ascii="Arial" w:hAnsi="Arial" w:cs="Arial"/>
+          <w:sz w:val="24"/>
+          <w:szCs w:val="24"/>
+        </w:rPr>
+        <w:t>6÷3=2 pelotas adicionales por caja</w:t>
+      </w:r>
+    </w:p>
+    <w:p>
+      <w:pPr>
+        <w:jc w:val="both"/>
+        <w:rPr>
+          <w:rFonts w:ascii="Arial" w:hAnsi="Arial" w:cs="Arial"/>
+          <w:sz w:val="24"/>
+          <w:szCs w:val="24"/>
+        </w:rPr>
+      </w:pPr>
+      <w:r>
+        <w:rPr>
+          <w:rFonts w:ascii="Arial" w:hAnsi="Arial" w:cs="Arial"/>
+          <w:sz w:val="24"/>
+          <w:szCs w:val="24"/>
+        </w:rPr>
+        <w:t xml:space="preserve">- </w:t>
+      </w:r>
+      <w:r>
+        <w:rPr>
+          <w:rFonts w:ascii="Arial" w:hAnsi="Arial" w:cs="Arial"/>
+          <w:sz w:val="24"/>
+          <w:szCs w:val="24"/>
+        </w:rPr>
+        <w:t>5+2=7 pelotas</w:t>
+      </w:r>
+    </w:p>
+    <w:p>
+      <w:pPr>
+        <w:jc w:val="both"/>
+        <w:rPr>
+          <w:rFonts w:ascii="Arial" w:hAnsi="Arial" w:cs="Arial"/>
+          <w:b/>
+          <w:bCs/>
+          <w:sz w:val="24"/>
+          <w:szCs w:val="24"/>
+        </w:rPr>
+      </w:pPr>
+      <w:r>
+        <w:rPr>
+          <w:rFonts w:ascii="Arial" w:hAnsi="Arial" w:cs="Arial"/>
+          <w:b/>
+          <w:bCs/>
+          <w:sz w:val="24"/>
+          <w:szCs w:val="24"/>
+        </w:rPr>
+        <w:t>Respuesta: 7 pelotas por caja.</w:t>
+      </w:r>
+    </w:p>
+    <w:p>
+      <w:pPr>
+        <w:jc w:val="both"/>
+        <w:rPr>
+          <w:rFonts w:ascii="Arial" w:hAnsi="Arial" w:cs="Arial"/>
+          <w:b/>
+          <w:bCs/>
+          <w:sz w:val="24"/>
+          <w:szCs w:val="24"/>
+        </w:rPr>
+      </w:pPr>
+    </w:p>
+    <w:p>
+      <w:pPr>
+        <w:jc w:val="both"/>
+        <w:rPr>
+          <w:rFonts w:ascii="Arial" w:hAnsi="Arial" w:cs="Arial"/>
+          <w:b/>
+          <w:bCs/>
+          <w:sz w:val="24"/>
+          <w:szCs w:val="24"/>
+        </w:rPr>
+      </w:pPr>
+    </w:p>
+    <w:p>
+      <w:pPr>
+        <w:jc w:val="both"/>
+        <w:rPr>
+          <w:rFonts w:ascii="Arial" w:hAnsi="Arial" w:cs="Arial"/>
+          <w:b/>
+          <w:bCs/>
+          <w:sz w:val="24"/>
+          <w:szCs w:val="24"/>
+        </w:rPr>
+      </w:pPr>
+    </w:p>
+    <w:p>
+      <w:pPr>
+        <w:jc w:val="both"/>
+        <w:rPr>
+          <w:rFonts w:ascii="Arial" w:hAnsi="Arial" w:cs="Arial"/>
+          <w:b/>
+          <w:bCs/>
+          <w:sz w:val="24"/>
+          <w:szCs w:val="24"/>
+        </w:rPr>
+      </w:pPr>
+    </w:p>
+    <w:p>
+      <w:pPr>
+        <w:jc w:val="both"/>
+        <w:rPr>
+          <w:rFonts w:ascii="Arial" w:hAnsi="Arial" w:cs="Arial"/>
+          <w:b/>
+          <w:bCs/>
+          <w:sz w:val="24"/>
+          <w:szCs w:val="24"/>
+        </w:rPr>
+      </w:pPr>
+    </w:p>
+    <w:p>
+      <w:pPr>
+        <w:jc w:val="both"/>
+        <w:rPr>
+          <w:rFonts w:ascii="Arial" w:hAnsi="Arial" w:cs="Arial"/>
+          <w:sz w:val="24"/>
+          <w:szCs w:val="24"/>
+        </w:rPr>
+      </w:pPr>
+      <w:r>
+        <w:rPr>
+          <w:rFonts w:ascii="Arial" w:hAnsi="Arial" w:cs="Arial"/>
+          <w:b/>
+          <w:bCs/>
+          <w:sz w:val="24"/>
+          <w:szCs w:val="24"/>
+        </w:rPr>
+        <w:lastRenderedPageBreak/>
+        <w:t>4.17)</w:t>
+      </w:r>
+      <w:r>
+        <w:rPr>
+          <w:rFonts w:ascii="Arial" w:hAnsi="Arial" w:cs="Arial"/>
+          <w:sz w:val="24"/>
+          <w:szCs w:val="24"/>
+        </w:rPr>
+        <w:t xml:space="preserve"> Un trabajador comienza su jornada con \$100 en efectivo. Gasta \$25 en el almuerzo, \$15 en transporte y recibe un pago de \$50. ¿Cuánto dinero tiene al final del día?</w:t>
+      </w:r>
+    </w:p>
+    <w:p>
+      <w:pPr>
+        <w:jc w:val="both"/>
+        <w:rPr>
+          <w:rFonts w:ascii="Arial" w:hAnsi="Arial" w:cs="Arial"/>
+          <w:sz w:val="24"/>
+          <w:szCs w:val="24"/>
+        </w:rPr>
+      </w:pPr>
+      <w:r>
+        <w:rPr>
+          <w:rFonts w:ascii="Arial" w:hAnsi="Arial" w:cs="Arial"/>
+          <w:sz w:val="24"/>
+          <w:szCs w:val="24"/>
+        </w:rPr>
+        <w:t xml:space="preserve">El trabajador comienza con </w:t>
+      </w:r>
+      <w:r>
+        <w:rPr>
+          <w:rFonts w:ascii="Arial" w:hAnsi="Arial" w:cs="Arial"/>
+          <w:b/>
+          <w:bCs/>
+          <w:sz w:val="24"/>
+          <w:szCs w:val="24"/>
+        </w:rPr>
+        <w:t>$100</w:t>
+      </w:r>
+      <w:r>
+        <w:rPr>
+          <w:rFonts w:ascii="Arial" w:hAnsi="Arial" w:cs="Arial"/>
+          <w:sz w:val="24"/>
+          <w:szCs w:val="24"/>
+        </w:rPr>
+        <w:t>. Luego:</w:t>
+      </w:r>
+    </w:p>
+    <w:p>
+      <w:pPr>
+        <w:numPr>
+          <w:ilvl w:val="0"/>
+          <w:numId w:val="1"/>
+        </w:numPr>
+        <w:jc w:val="both"/>
+        <w:rPr>
+          <w:rFonts w:ascii="Arial" w:hAnsi="Arial" w:cs="Arial"/>
+          <w:sz w:val="24"/>
+          <w:szCs w:val="24"/>
+        </w:rPr>
+      </w:pPr>
+      <w:r>
+        <w:rPr>
+          <w:rFonts w:ascii="Arial" w:hAnsi="Arial" w:cs="Arial"/>
+          <w:sz w:val="24"/>
+          <w:szCs w:val="24"/>
+        </w:rPr>
+        <w:t xml:space="preserve">Gasta </w:t>
+      </w:r>
+      <w:r>
+        <w:rPr>
+          <w:rFonts w:ascii="Arial" w:hAnsi="Arial" w:cs="Arial"/>
+          <w:b/>
+          <w:bCs/>
+          <w:sz w:val="24"/>
+          <w:szCs w:val="24"/>
+        </w:rPr>
+        <w:t>$25</w:t>
+      </w:r>
+      <w:r>
+        <w:rPr>
+          <w:rFonts w:ascii="Arial" w:hAnsi="Arial" w:cs="Arial"/>
+          <w:sz w:val="24"/>
+          <w:szCs w:val="24"/>
+        </w:rPr>
+        <w:t xml:space="preserve"> en el almuerzo → </w:t>
+      </w:r>
+      <w:r>
+        <w:rPr>
+          <w:rFonts w:ascii="Arial" w:hAnsi="Arial" w:cs="Arial"/>
+          <w:b/>
+          <w:bCs/>
+          <w:sz w:val="24"/>
+          <w:szCs w:val="24"/>
+        </w:rPr>
+        <w:t>100 - 25 = 75</w:t>
+      </w:r>
+    </w:p>
+    <w:p>
+      <w:pPr>
+        <w:numPr>
+          <w:ilvl w:val="0"/>
+          <w:numId w:val="1"/>
+        </w:numPr>
+        <w:jc w:val="both"/>
+        <w:rPr>
+          <w:rFonts w:ascii="Arial" w:hAnsi="Arial" w:cs="Arial"/>
+          <w:sz w:val="24"/>
+          <w:szCs w:val="24"/>
+        </w:rPr>
+      </w:pPr>
+      <w:r>
+        <w:rPr>
+          <w:rFonts w:ascii="Arial" w:hAnsi="Arial" w:cs="Arial"/>
+          <w:sz w:val="24"/>
+          <w:szCs w:val="24"/>
+        </w:rPr>
+        <w:t xml:space="preserve">Gasta </w:t>
+      </w:r>
+      <w:r>
+        <w:rPr>
+          <w:rFonts w:ascii="Arial" w:hAnsi="Arial" w:cs="Arial"/>
+          <w:b/>
+          <w:bCs/>
+          <w:sz w:val="24"/>
+          <w:szCs w:val="24"/>
+        </w:rPr>
+        <w:t>$15</w:t>
+      </w:r>
+      <w:r>
+        <w:rPr>
+          <w:rFonts w:ascii="Arial" w:hAnsi="Arial" w:cs="Arial"/>
+          <w:sz w:val="24"/>
+          <w:szCs w:val="24"/>
+        </w:rPr>
+        <w:t xml:space="preserve"> en transporte → </w:t>
+      </w:r>
+      <w:r>
+        <w:rPr>
+          <w:rFonts w:ascii="Arial" w:hAnsi="Arial" w:cs="Arial"/>
+          <w:b/>
+          <w:bCs/>
+          <w:sz w:val="24"/>
+          <w:szCs w:val="24"/>
+        </w:rPr>
+        <w:t>75 - 15 = 60</w:t>
+      </w:r>
+    </w:p>
+    <w:p>
+      <w:pPr>
+        <w:numPr>
+          <w:ilvl w:val="0"/>
+          <w:numId w:val="1"/>
+        </w:numPr>
+        <w:jc w:val="both"/>
+        <w:rPr>
+          <w:rFonts w:ascii="Arial" w:hAnsi="Arial" w:cs="Arial"/>
+          <w:sz w:val="24"/>
+          <w:szCs w:val="24"/>
+        </w:rPr>
+      </w:pPr>
+      <w:r>
+        <w:rPr>
+          <w:rFonts w:ascii="Arial" w:hAnsi="Arial" w:cs="Arial"/>
+          <w:sz w:val="24"/>
+          <w:szCs w:val="24"/>
+        </w:rPr>
+        <w:t xml:space="preserve">Recibe un pago de </w:t>
+      </w:r>
+      <w:r>
+        <w:rPr>
+          <w:rFonts w:ascii="Arial" w:hAnsi="Arial" w:cs="Arial"/>
+          <w:b/>
+          <w:bCs/>
+          <w:sz w:val="24"/>
+          <w:szCs w:val="24"/>
+        </w:rPr>
+        <w:t>$50</w:t>
+      </w:r>
+      <w:r>
+        <w:rPr>
+          <w:rFonts w:ascii="Arial" w:hAnsi="Arial" w:cs="Arial"/>
+          <w:sz w:val="24"/>
+          <w:szCs w:val="24"/>
+        </w:rPr>
+        <w:t xml:space="preserve"> → </w:t>
+      </w:r>
+      <w:r>
+        <w:rPr>
+          <w:rFonts w:ascii="Arial" w:hAnsi="Arial" w:cs="Arial"/>
+          <w:b/>
+          <w:bCs/>
+          <w:sz w:val="24"/>
+          <w:szCs w:val="24"/>
+        </w:rPr>
+        <w:t>60 + 50 = 110</w:t>
+      </w:r>
+    </w:p>
+    <w:p>
+      <w:pPr>
+        <w:jc w:val="both"/>
+        <w:rPr>
+          <w:rFonts w:ascii="Arial" w:hAnsi="Arial" w:cs="Arial"/>
+          <w:sz w:val="24"/>
+          <w:szCs w:val="24"/>
+        </w:rPr>
+      </w:pPr>
+      <w:r>
+        <w:rPr>
+          <w:rFonts w:ascii="Arial" w:hAnsi="Arial" w:cs="Arial"/>
+          <w:b/>
+          <w:bCs/>
+          <w:sz w:val="24"/>
+          <w:szCs w:val="24"/>
+        </w:rPr>
+        <w:t>Respuesta: Al final del día tiene $110.</w:t>
+      </w:r>
+    </w:p>
+    <w:p>
+      <w:pPr>
+        <w:jc w:val="both"/>
+        <w:rPr>
+          <w:rFonts w:ascii="Arial" w:hAnsi="Arial" w:cs="Arial"/>
+          <w:sz w:val="24"/>
+          <w:szCs w:val="24"/>
+        </w:rPr>
+      </w:pPr>
+      <w:r>
+        <w:rPr>
+          <w:rFonts w:ascii="Arial" w:hAnsi="Arial" w:cs="Arial"/>
+          <w:b/>
+          <w:bCs/>
+          <w:sz w:val="24"/>
+          <w:szCs w:val="24"/>
+        </w:rPr>
+        <w:t>4.18)</w:t>
+      </w:r>
+      <w:r>
+        <w:rPr>
+          <w:rFonts w:ascii="Arial" w:hAnsi="Arial" w:cs="Arial"/>
+          <w:sz w:val="24"/>
+          <w:szCs w:val="24"/>
+        </w:rPr>
+        <w:t xml:space="preserve"> Una tienda tiene 25 productos a \$15 cada uno y 30 productos a \$20 cada uno. Representa esta información como una operación y calcula el ingreso total por la venta de todos los productos.</w:t>
+      </w:r>
+    </w:p>
+    <w:p>
+      <w:pPr>
+        <w:jc w:val="both"/>
+        <w:rPr>
+          <w:rFonts w:ascii="Arial" w:hAnsi="Arial" w:cs="Arial"/>
+          <w:sz w:val="24"/>
+          <w:szCs w:val="24"/>
+        </w:rPr>
+      </w:pPr>
+      <w:r>
+        <w:rPr>
+          <w:rFonts w:ascii="Arial" w:hAnsi="Arial" w:cs="Arial"/>
+          <w:sz w:val="24"/>
+          <w:szCs w:val="24"/>
+        </w:rPr>
+        <w:t xml:space="preserve">El modelo para calcular es: </w:t>
+      </w:r>
+    </w:p>
+    <w:p>
+      <w:pPr>
+        <w:jc w:val="both"/>
+        <w:rPr>
+          <w:rFonts w:ascii="Arial" w:hAnsi="Arial" w:cs="Arial"/>
+          <w:sz w:val="24"/>
+          <w:szCs w:val="24"/>
+        </w:rPr>
+      </w:pPr>
+      <w:r>
+        <w:rPr>
+          <w:rFonts w:ascii="Arial" w:hAnsi="Arial" w:cs="Arial"/>
+          <w:sz w:val="24"/>
+          <w:szCs w:val="24"/>
+        </w:rPr>
+        <w:t>(25 x 15) + (30 x 20)</w:t>
+      </w:r>
+    </w:p>
+    <w:p>
+      <w:pPr>
+        <w:jc w:val="both"/>
+        <w:rPr>
+          <w:rFonts w:ascii="Arial" w:hAnsi="Arial" w:cs="Arial"/>
+          <w:sz w:val="24"/>
+          <w:szCs w:val="24"/>
+        </w:rPr>
+      </w:pPr>
+      <w:r>
+        <w:rPr>
+          <w:rFonts w:ascii="Arial" w:hAnsi="Arial" w:cs="Arial"/>
+          <w:sz w:val="24"/>
+          <w:szCs w:val="24"/>
+        </w:rPr>
+        <w:t>Calculo: 375 + 600 = 975</w:t>
+      </w:r>
+    </w:p>
+    <w:p>
+      <w:pPr>
+        <w:jc w:val="both"/>
+        <w:rPr>
+          <w:rFonts w:ascii="Arial" w:hAnsi="Arial" w:cs="Arial"/>
+          <w:b/>
+          <w:bCs/>
+          <w:sz w:val="24"/>
+          <w:szCs w:val="24"/>
+        </w:rPr>
+      </w:pPr>
+      <w:r>
+        <w:rPr>
+          <w:rFonts w:ascii="Arial" w:hAnsi="Arial" w:cs="Arial"/>
+          <w:b/>
+          <w:bCs/>
+          <w:sz w:val="24"/>
+          <w:szCs w:val="24"/>
+        </w:rPr>
+        <w:t>Respuesta: El ingreso total por la venta de todos los productos es $975.</w:t>
+      </w:r>
+    </w:p>
+    <w:p>
+      <w:pPr>
+        <w:jc w:val="both"/>
+        <w:rPr>
+          <w:rFonts w:ascii="Arial" w:hAnsi="Arial" w:cs="Arial"/>
+          <w:sz w:val="24"/>
+          <w:szCs w:val="24"/>
+        </w:rPr>
+      </w:pPr>
+      <w:r>
+        <w:rPr>
+          <w:rFonts w:ascii="Arial" w:hAnsi="Arial" w:cs="Arial"/>
+          <w:b/>
+          <w:bCs/>
+          <w:sz w:val="24"/>
+          <w:szCs w:val="24"/>
+        </w:rPr>
+        <w:t>4.19)</w:t>
+      </w:r>
+      <w:r>
+        <w:rPr>
+          <w:rFonts w:ascii="Arial" w:hAnsi="Arial" w:cs="Arial"/>
+          <w:sz w:val="24"/>
+          <w:szCs w:val="24"/>
+        </w:rPr>
+        <w:t xml:space="preserve"> Encuentra el menor número natural que sea divisible por 3, 4 y 5</w:t>
+      </w:r>
+      <w:r>
+        <w:rPr>
+          <w:rFonts w:ascii="Arial" w:hAnsi="Arial" w:cs="Arial"/>
+          <w:sz w:val="24"/>
+          <w:szCs w:val="24"/>
+        </w:rPr>
+        <w:t>.</w:t>
+      </w:r>
+    </w:p>
+    <w:p>
+      <w:pPr>
+        <w:jc w:val="both"/>
+        <w:rPr>
+          <w:rFonts w:ascii="Arial" w:hAnsi="Arial" w:cs="Arial"/>
+          <w:sz w:val="24"/>
+          <w:szCs w:val="24"/>
+        </w:rPr>
+      </w:pPr>
+      <w:r>
+        <w:rPr>
+          <w:rFonts w:ascii="Arial" w:hAnsi="Arial" w:cs="Arial"/>
+          <w:sz w:val="24"/>
+          <w:szCs w:val="24"/>
+        </w:rPr>
+        <w:t xml:space="preserve">Encontrar el mínimo común </w:t>
+      </w:r>
+      <w:proofErr w:type="spellStart"/>
+      <w:r>
+        <w:rPr>
+          <w:rFonts w:ascii="Arial" w:hAnsi="Arial" w:cs="Arial"/>
+          <w:sz w:val="24"/>
+          <w:szCs w:val="24"/>
+        </w:rPr>
+        <w:t>multiplo</w:t>
+      </w:r>
+      <w:proofErr w:type="spellEnd"/>
+      <w:r>
+        <w:rPr>
+          <w:rFonts w:ascii="Arial" w:hAnsi="Arial" w:cs="Arial"/>
+          <w:sz w:val="24"/>
+          <w:szCs w:val="24"/>
+        </w:rPr>
+        <w:t xml:space="preserve">, 3 x 4 x 5 = </w:t>
+      </w:r>
+      <w:r>
+        <w:rPr>
+          <w:rFonts w:ascii="Arial" w:hAnsi="Arial" w:cs="Arial"/>
+          <w:b/>
+          <w:bCs/>
+          <w:sz w:val="24"/>
+          <w:szCs w:val="24"/>
+        </w:rPr>
+        <w:t>60</w:t>
+      </w:r>
+    </w:p>
+    <w:p>
+      <w:pPr>
+        <w:jc w:val="both"/>
+        <w:rPr>
+          <w:rFonts w:ascii="Arial" w:hAnsi="Arial" w:cs="Arial"/>
+          <w:sz w:val="24"/>
+          <w:szCs w:val="24"/>
+        </w:rPr>
+      </w:pPr>
+      <w:r>
+        <w:rPr>
+          <w:rFonts w:ascii="Arial" w:hAnsi="Arial" w:cs="Arial"/>
+          <w:b/>
+          <w:bCs/>
+          <w:sz w:val="24"/>
+          <w:szCs w:val="24"/>
+        </w:rPr>
+        <w:t>4.20)</w:t>
+      </w:r>
+      <w:r>
+        <w:rPr>
+          <w:rFonts w:ascii="Arial" w:hAnsi="Arial" w:cs="Arial"/>
+          <w:sz w:val="24"/>
+          <w:szCs w:val="24"/>
+        </w:rPr>
+        <w:t xml:space="preserve"> En un supermercado, el precio de un producto está dado como una suma de fracciones del precio original: ½, ⅓ y ¼. Si el precio original es $120, ¿cuánto se pagará en total considerando todas las promociones?</w:t>
+      </w:r>
+    </w:p>
+    <w:p>
+      <w:pPr>
+        <w:jc w:val="both"/>
+        <w:rPr>
+          <w:rFonts w:ascii="Arial" w:hAnsi="Arial" w:cs="Arial"/>
+          <w:sz w:val="24"/>
+          <w:szCs w:val="24"/>
+        </w:rPr>
+      </w:pPr>
+      <w:r>
+        <w:rPr>
+          <w:rFonts w:ascii="Arial" w:hAnsi="Arial" w:cs="Arial"/>
+          <w:sz w:val="24"/>
+          <w:szCs w:val="24"/>
+        </w:rPr>
+        <w:t>Sumamos las fracciones del precio original:</w:t>
+      </w:r>
+    </w:p>
+    <w:p>
+      <w:pPr>
+        <w:jc w:val="both"/>
+        <w:rPr>
+          <w:rFonts w:ascii="Arial" w:hAnsi="Arial" w:cs="Arial"/>
+          <w:sz w:val="24"/>
+          <w:szCs w:val="24"/>
+        </w:rPr>
+      </w:pPr>
+      <w:r>
+        <w:rPr>
+          <w:rFonts w:ascii="Arial" w:hAnsi="Arial" w:cs="Arial"/>
+          <w:sz w:val="24"/>
+          <w:szCs w:val="24"/>
+        </w:rPr>
+        <w:t xml:space="preserve">½ + 1/3 + ¼ </w:t>
+      </w:r>
+    </w:p>
+    <w:p>
+      <w:pPr>
+        <w:jc w:val="both"/>
+        <w:rPr>
+          <w:rFonts w:ascii="Arial" w:hAnsi="Arial" w:cs="Arial"/>
+          <w:sz w:val="24"/>
+          <w:szCs w:val="24"/>
+        </w:rPr>
+      </w:pPr>
+      <w:r>
+        <w:rPr>
+          <w:rFonts w:ascii="Arial" w:hAnsi="Arial" w:cs="Arial"/>
+          <w:sz w:val="24"/>
+          <w:szCs w:val="24"/>
+        </w:rPr>
+        <w:t>Calculamos el mínimo común denominador de 2, 3 y 4, que es 12:</w:t>
+      </w:r>
+    </w:p>
+    <w:p>
+      <w:pPr>
+        <w:jc w:val="both"/>
+        <w:rPr>
+          <w:rFonts w:ascii="Arial" w:hAnsi="Arial" w:cs="Arial"/>
+          <w:sz w:val="24"/>
+          <w:szCs w:val="24"/>
+        </w:rPr>
+      </w:pPr>
+      <w:r>
+        <w:rPr>
+          <w:rFonts w:ascii="Arial" w:hAnsi="Arial" w:cs="Arial"/>
+          <w:sz w:val="24"/>
+          <w:szCs w:val="24"/>
+        </w:rPr>
+        <w:t>6/12 + 4/12 + 3/12 = 13/12</w:t>
+      </w:r>
+    </w:p>
+    <w:p>
+      <w:pPr>
+        <w:jc w:val="both"/>
+        <w:rPr>
+          <w:rFonts w:ascii="Arial" w:hAnsi="Arial" w:cs="Arial"/>
+          <w:sz w:val="24"/>
+          <w:szCs w:val="24"/>
+        </w:rPr>
+      </w:pPr>
+      <w:r>
+        <w:rPr>
+          <w:rFonts w:ascii="Arial" w:hAnsi="Arial" w:cs="Arial"/>
+          <w:sz w:val="24"/>
+          <w:szCs w:val="24"/>
+        </w:rPr>
+        <w:t>Multiplicamos por el precio original:</w:t>
+      </w:r>
+    </w:p>
+    <w:p>
+      <w:pPr>
+        <w:jc w:val="both"/>
+        <w:rPr>
+          <w:rFonts w:ascii="Arial" w:hAnsi="Arial" w:cs="Arial"/>
+          <w:sz w:val="24"/>
+          <w:szCs w:val="24"/>
+        </w:rPr>
+      </w:pPr>
+      <w:r>
+        <w:rPr>
+          <w:rFonts w:ascii="Arial" w:hAnsi="Arial" w:cs="Arial"/>
+          <w:sz w:val="24"/>
+          <w:szCs w:val="24"/>
+        </w:rPr>
+        <w:t xml:space="preserve">13/12 x 120 = </w:t>
+      </w:r>
+      <w:r>
+        <w:rPr>
+          <w:rFonts w:ascii="Arial" w:hAnsi="Arial" w:cs="Arial"/>
+          <w:b/>
+          <w:bCs/>
+          <w:sz w:val="24"/>
+          <w:szCs w:val="24"/>
+        </w:rPr>
+        <w:t>130</w:t>
+      </w:r>
+    </w:p>
+    <w:p>
+      <w:pPr>
+        <w:jc w:val="both"/>
+        <w:rPr>
+          <w:rFonts w:ascii="Arial" w:hAnsi="Arial" w:cs="Arial"/>
+          <w:b/>
+          <w:bCs/>
+          <w:sz w:val="24"/>
+          <w:szCs w:val="24"/>
+        </w:rPr>
+      </w:pPr>
+      <w:r>
+        <w:rPr>
+          <w:rFonts w:ascii="Arial" w:hAnsi="Arial" w:cs="Arial"/>
+          <w:b/>
+          <w:bCs/>
+          <w:sz w:val="24"/>
+          <w:szCs w:val="24"/>
+        </w:rPr>
+        <w:t>Se pagará $130 en total por el producto</w:t>
       </w:r>
     </w:p>
     <w:sectPr>
@@ -582,6 +2666,163 @@
     </w:sectPr>
   </w:body>
 </w:document>
+</file>
+
+<file path=word/numbering.xml><?xml version="1.0" encoding="utf-8"?>
+<w:numbering xmlns:wpc="http://schemas.microsoft.com/office/word/2010/wordprocessingCanvas" xmlns:cx="http://schemas.microsoft.com/office/drawing/2014/chartex" xmlns:cx1="http://schemas.microsoft.com/office/drawing/2015/9/8/chartex" xmlns:cx2="http://schemas.microsoft.com/office/drawing/2015/10/21/chartex" xmlns:cx3="http://schemas.microsoft.com/office/drawing/2016/5/9/chartex" xmlns:cx4="http://schemas.microsoft.com/office/drawing/2016/5/10/chartex" xmlns:cx5="http://schemas.microsoft.com/office/drawing/2016/5/11/chartex" xmlns:cx6="http://schemas.microsoft.com/office/drawing/2016/5/12/chartex" xmlns:cx7="http://schemas.microsoft.com/office/drawing/2016/5/13/chartex" xmlns:cx8="http://schemas.microsoft.com/office/drawing/2016/5/14/chartex" xmlns:mc="http://schemas.openxmlformats.org/markup-compatibility/2006" xmlns:aink="http://schemas.microsoft.com/office/drawing/2016/ink" xmlns:am3d="http://schemas.microsoft.com/office/drawing/2017/model3d" xmlns:o="urn:schemas-microsoft-com:office:office" xmlns:oel="http://schemas.microsoft.com/office/2019/extlst" xmlns:r="http://schemas.openxmlformats.org/officeDocument/2006/relationships" xmlns:m="http://schemas.openxmlformats.org/officeDocument/2006/math" xmlns:v="urn:schemas-microsoft-com:vml" xmlns:wp14="http://schemas.microsoft.com/office/word/2010/wordprocessingDrawing" xmlns:wp="http://schemas.openxmlformats.org/drawingml/2006/wordprocessingDrawing" xmlns:w10="urn:schemas-microsoft-com:office:word" xmlns:w="http://schemas.openxmlformats.org/wordprocessingml/2006/main" xmlns:w14="http://schemas.microsoft.com/office/word/2010/wordml" xmlns:w15="http://schemas.microsoft.com/office/word/2012/wordml" xmlns:w16cex="http://schemas.microsoft.com/office/word/2018/wordml/cex" xmlns:w16cid="http://schemas.microsoft.com/office/word/2016/wordml/cid" xmlns:w16="http://schemas.microsoft.com/office/word/2018/wordml" xmlns:w16du="http://schemas.microsoft.com/office/word/2023/wordml/word16du" xmlns:w16sdtdh="http://schemas.microsoft.com/office/word/2020/wordml/sdtdatahash" xmlns:w16sdtfl="http://schemas.microsoft.com/office/word/2024/wordml/sdtformatlock" xmlns:w16se="http://schemas.microsoft.com/office/word/2015/wordml/symex" xmlns:wpg="http://schemas.microsoft.com/office/word/2010/wordprocessingGroup" xmlns:wpi="http://schemas.microsoft.com/office/word/2010/wordprocessingInk" xmlns:wne="http://schemas.microsoft.com/office/word/2006/wordml" xmlns:wps="http://schemas.microsoft.com/office/word/2010/wordprocessingShape" mc:Ignorable="w14 w15 w16se w16cid w16 w16cex w16sdtdh w16sdtfl w16du wp14">
+  <w:abstractNum w:abstractNumId="0" w15:restartNumberingAfterBreak="0">
+    <w:nsid w:val="7E6E1E4C"/>
+    <w:multiLevelType w:val="multilevel"/>
+    <w:tmpl w:val="0CA8DA14"/>
+    <w:lvl w:ilvl="0">
+      <w:start w:val="1"/>
+      <w:numFmt w:val="bullet"/>
+      <w:lvlText w:val=""/>
+      <w:lvlJc w:val="left"/>
+      <w:pPr>
+        <w:tabs>
+          <w:tab w:val="num" w:pos="720"/>
+        </w:tabs>
+        <w:ind w:left="720" w:hanging="360"/>
+      </w:pPr>
+      <w:rPr>
+        <w:rFonts w:ascii="Symbol" w:hAnsi="Symbol" w:hint="default"/>
+        <w:sz w:val="20"/>
+      </w:rPr>
+    </w:lvl>
+    <w:lvl w:ilvl="1" w:tentative="1">
+      <w:start w:val="1"/>
+      <w:numFmt w:val="bullet"/>
+      <w:lvlText w:val="o"/>
+      <w:lvlJc w:val="left"/>
+      <w:pPr>
+        <w:tabs>
+          <w:tab w:val="num" w:pos="1440"/>
+        </w:tabs>
+        <w:ind w:left="1440" w:hanging="360"/>
+      </w:pPr>
+      <w:rPr>
+        <w:rFonts w:ascii="Courier New" w:hAnsi="Courier New" w:hint="default"/>
+        <w:sz w:val="20"/>
+      </w:rPr>
+    </w:lvl>
+    <w:lvl w:ilvl="2" w:tentative="1">
+      <w:start w:val="1"/>
+      <w:numFmt w:val="bullet"/>
+      <w:lvlText w:val=""/>
+      <w:lvlJc w:val="left"/>
+      <w:pPr>
+        <w:tabs>
+          <w:tab w:val="num" w:pos="2160"/>
+        </w:tabs>
+        <w:ind w:left="2160" w:hanging="360"/>
+      </w:pPr>
+      <w:rPr>
+        <w:rFonts w:ascii="Wingdings" w:hAnsi="Wingdings" w:hint="default"/>
+        <w:sz w:val="20"/>
+      </w:rPr>
+    </w:lvl>
+    <w:lvl w:ilvl="3" w:tentative="1">
+      <w:start w:val="1"/>
+      <w:numFmt w:val="bullet"/>
+      <w:lvlText w:val=""/>
+      <w:lvlJc w:val="left"/>
+      <w:pPr>
+        <w:tabs>
+          <w:tab w:val="num" w:pos="2880"/>
+        </w:tabs>
+        <w:ind w:left="2880" w:hanging="360"/>
+      </w:pPr>
+      <w:rPr>
+        <w:rFonts w:ascii="Wingdings" w:hAnsi="Wingdings" w:hint="default"/>
+        <w:sz w:val="20"/>
+      </w:rPr>
+    </w:lvl>
+    <w:lvl w:ilvl="4" w:tentative="1">
+      <w:start w:val="1"/>
+      <w:numFmt w:val="bullet"/>
+      <w:lvlText w:val=""/>
+      <w:lvlJc w:val="left"/>
+      <w:pPr>
+        <w:tabs>
+          <w:tab w:val="num" w:pos="3600"/>
+        </w:tabs>
+        <w:ind w:left="3600" w:hanging="360"/>
+      </w:pPr>
+      <w:rPr>
+        <w:rFonts w:ascii="Wingdings" w:hAnsi="Wingdings" w:hint="default"/>
+        <w:sz w:val="20"/>
+      </w:rPr>
+    </w:lvl>
+    <w:lvl w:ilvl="5" w:tentative="1">
+      <w:start w:val="1"/>
+      <w:numFmt w:val="bullet"/>
+      <w:lvlText w:val=""/>
+      <w:lvlJc w:val="left"/>
+      <w:pPr>
+        <w:tabs>
+          <w:tab w:val="num" w:pos="4320"/>
+        </w:tabs>
+        <w:ind w:left="4320" w:hanging="360"/>
+      </w:pPr>
+      <w:rPr>
+        <w:rFonts w:ascii="Wingdings" w:hAnsi="Wingdings" w:hint="default"/>
+        <w:sz w:val="20"/>
+      </w:rPr>
+    </w:lvl>
+    <w:lvl w:ilvl="6" w:tentative="1">
+      <w:start w:val="1"/>
+      <w:numFmt w:val="bullet"/>
+      <w:lvlText w:val=""/>
+      <w:lvlJc w:val="left"/>
+      <w:pPr>
+        <w:tabs>
+          <w:tab w:val="num" w:pos="5040"/>
+        </w:tabs>
+        <w:ind w:left="5040" w:hanging="360"/>
+      </w:pPr>
+      <w:rPr>
+        <w:rFonts w:ascii="Wingdings" w:hAnsi="Wingdings" w:hint="default"/>
+        <w:sz w:val="20"/>
+      </w:rPr>
+    </w:lvl>
+    <w:lvl w:ilvl="7" w:tentative="1">
+      <w:start w:val="1"/>
+      <w:numFmt w:val="bullet"/>
+      <w:lvlText w:val=""/>
+      <w:lvlJc w:val="left"/>
+      <w:pPr>
+        <w:tabs>
+          <w:tab w:val="num" w:pos="5760"/>
+        </w:tabs>
+        <w:ind w:left="5760" w:hanging="360"/>
+      </w:pPr>
+      <w:rPr>
+        <w:rFonts w:ascii="Wingdings" w:hAnsi="Wingdings" w:hint="default"/>
+        <w:sz w:val="20"/>
+      </w:rPr>
+    </w:lvl>
+    <w:lvl w:ilvl="8" w:tentative="1">
+      <w:start w:val="1"/>
+      <w:numFmt w:val="bullet"/>
+      <w:lvlText w:val=""/>
+      <w:lvlJc w:val="left"/>
+      <w:pPr>
+        <w:tabs>
+          <w:tab w:val="num" w:pos="6480"/>
+        </w:tabs>
+        <w:ind w:left="6480" w:hanging="360"/>
+      </w:pPr>
+      <w:rPr>
+        <w:rFonts w:ascii="Wingdings" w:hAnsi="Wingdings" w:hint="default"/>
+        <w:sz w:val="20"/>
+      </w:rPr>
+    </w:lvl>
+  </w:abstractNum>
+  <w:num w:numId="1" w16cid:durableId="1609115393">
+    <w:abstractNumId w:val="0"/>
+  </w:num>
+</w:numbering>
 </file>
 
 <file path=word/styles.xml><?xml version="1.0" encoding="utf-8"?>

</xml_diff>